<commit_message>
Added spacing to the Component and Domain Analysis docs to make them easier to read, and started assembling a comprehensive Design Doc.
</commit_message>
<xml_diff>
--- a/DesignDocs/Component_Analysis.docx
+++ b/DesignDocs/Component_Analysis.docx
@@ -138,45 +138,108 @@
     </w:p>
     <w:p/>
     <w:p>
-      <w:r>
+      <w:pPr>
+        <w:spacing w:line="480" w:lineRule="auto"/>
+        <w:rPr>
+          <w:rFonts w:ascii="Times New Roman" w:hAnsi="Times New Roman" w:cs="Times New Roman"/>
+          <w:sz w:val="24"/>
+          <w:szCs w:val="24"/>
+        </w:rPr>
+      </w:pPr>
+      <w:r>
+        <w:rPr>
+          <w:rFonts w:ascii="Times New Roman" w:hAnsi="Times New Roman" w:cs="Times New Roman"/>
+          <w:sz w:val="24"/>
+          <w:szCs w:val="24"/>
+        </w:rPr>
         <w:t xml:space="preserve">This component diagram gives a visual representation of the responsibilities of each piece of the </w:t>
       </w:r>
       <w:proofErr w:type="spellStart"/>
       <w:r>
+        <w:rPr>
+          <w:rFonts w:ascii="Times New Roman" w:hAnsi="Times New Roman" w:cs="Times New Roman"/>
+          <w:sz w:val="24"/>
+          <w:szCs w:val="24"/>
+        </w:rPr>
         <w:t>MyFields</w:t>
       </w:r>
       <w:proofErr w:type="spellEnd"/>
       <w:r>
+        <w:rPr>
+          <w:rFonts w:ascii="Times New Roman" w:hAnsi="Times New Roman" w:cs="Times New Roman"/>
+          <w:sz w:val="24"/>
+          <w:szCs w:val="24"/>
+        </w:rPr>
         <w:t xml:space="preserve"> Mobile website. Each section has been lumped into components in the Model-View-Presenter design schema to aid in visualizing the breakdown of responsibilities in this design. As noted, the </w:t>
       </w:r>
       <w:proofErr w:type="spellStart"/>
       <w:r>
+        <w:rPr>
+          <w:rFonts w:ascii="Times New Roman" w:hAnsi="Times New Roman" w:cs="Times New Roman"/>
+          <w:sz w:val="24"/>
+          <w:szCs w:val="24"/>
+        </w:rPr>
         <w:t>FieldPresenter</w:t>
       </w:r>
       <w:proofErr w:type="spellEnd"/>
       <w:r>
+        <w:rPr>
+          <w:rFonts w:ascii="Times New Roman" w:hAnsi="Times New Roman" w:cs="Times New Roman"/>
+          <w:sz w:val="24"/>
+          <w:szCs w:val="24"/>
+        </w:rPr>
         <w:t xml:space="preserve"> and </w:t>
       </w:r>
       <w:proofErr w:type="spellStart"/>
       <w:r>
+        <w:rPr>
+          <w:rFonts w:ascii="Times New Roman" w:hAnsi="Times New Roman" w:cs="Times New Roman"/>
+          <w:sz w:val="24"/>
+          <w:szCs w:val="24"/>
+        </w:rPr>
         <w:t>PestSamplerPresenter</w:t>
       </w:r>
       <w:proofErr w:type="spellEnd"/>
       <w:r>
+        <w:rPr>
+          <w:rFonts w:ascii="Times New Roman" w:hAnsi="Times New Roman" w:cs="Times New Roman"/>
+          <w:sz w:val="24"/>
+          <w:szCs w:val="24"/>
+        </w:rPr>
         <w:t xml:space="preserve"> both act as part of the view, interfacing with the user. The main presenter component is the </w:t>
       </w:r>
       <w:proofErr w:type="spellStart"/>
       <w:r>
+        <w:rPr>
+          <w:rFonts w:ascii="Times New Roman" w:hAnsi="Times New Roman" w:cs="Times New Roman"/>
+          <w:sz w:val="24"/>
+          <w:szCs w:val="24"/>
+        </w:rPr>
         <w:t>MainMenuPresenter</w:t>
       </w:r>
       <w:proofErr w:type="spellEnd"/>
       <w:r>
+        <w:rPr>
+          <w:rFonts w:ascii="Times New Roman" w:hAnsi="Times New Roman" w:cs="Times New Roman"/>
+          <w:sz w:val="24"/>
+          <w:szCs w:val="24"/>
+        </w:rPr>
         <w:t>, which acts as both an interface between the Model and the View, and as an interface to synchronize data with the website. The Model consists of the necessary user information and potentially preferences, as well as that user’s field information and those fields</w:t>
       </w:r>
       <w:r>
+        <w:rPr>
+          <w:rFonts w:ascii="Times New Roman" w:hAnsi="Times New Roman" w:cs="Times New Roman"/>
+          <w:sz w:val="24"/>
+          <w:szCs w:val="24"/>
+        </w:rPr>
         <w:t>’</w:t>
       </w:r>
       <w:r>
+        <w:rPr>
+          <w:rFonts w:ascii="Times New Roman" w:hAnsi="Times New Roman" w:cs="Times New Roman"/>
+          <w:sz w:val="24"/>
+          <w:szCs w:val="24"/>
+        </w:rPr>
         <w:t xml:space="preserve"> associated pest samplings.</w:t>
       </w:r>
     </w:p>
@@ -195,24 +258,56 @@
     </w:p>
     <w:p/>
     <w:p>
-      <w:r>
-        <w:lastRenderedPageBreak/>
+      <w:pPr>
+        <w:spacing w:line="480" w:lineRule="auto"/>
+        <w:rPr>
+          <w:rFonts w:ascii="Times New Roman" w:hAnsi="Times New Roman" w:cs="Times New Roman"/>
+          <w:sz w:val="24"/>
+          <w:szCs w:val="24"/>
+        </w:rPr>
+      </w:pPr>
+      <w:r>
+        <w:rPr>
+          <w:rFonts w:ascii="Times New Roman" w:hAnsi="Times New Roman" w:cs="Times New Roman"/>
+          <w:sz w:val="24"/>
+          <w:szCs w:val="24"/>
+        </w:rPr>
         <w:t xml:space="preserve">The View component acts as the user interface for the system. The current design has two main functions: to display, manage, edit, and add new fields; and to create pest samples associated with those fields. Thus, to make for a modular system, the View component needs two different interfaces. These interfaces are provided by the </w:t>
       </w:r>
       <w:proofErr w:type="spellStart"/>
       <w:r>
+        <w:rPr>
+          <w:rFonts w:ascii="Times New Roman" w:hAnsi="Times New Roman" w:cs="Times New Roman"/>
+          <w:sz w:val="24"/>
+          <w:szCs w:val="24"/>
+        </w:rPr>
         <w:t>FieldPresenter</w:t>
       </w:r>
       <w:proofErr w:type="spellEnd"/>
       <w:r>
+        <w:rPr>
+          <w:rFonts w:ascii="Times New Roman" w:hAnsi="Times New Roman" w:cs="Times New Roman"/>
+          <w:sz w:val="24"/>
+          <w:szCs w:val="24"/>
+        </w:rPr>
         <w:t xml:space="preserve"> and </w:t>
       </w:r>
       <w:proofErr w:type="spellStart"/>
       <w:r>
+        <w:rPr>
+          <w:rFonts w:ascii="Times New Roman" w:hAnsi="Times New Roman" w:cs="Times New Roman"/>
+          <w:sz w:val="24"/>
+          <w:szCs w:val="24"/>
+        </w:rPr>
         <w:t>PestSamplerPresenter</w:t>
       </w:r>
       <w:proofErr w:type="spellEnd"/>
       <w:r>
+        <w:rPr>
+          <w:rFonts w:ascii="Times New Roman" w:hAnsi="Times New Roman" w:cs="Times New Roman"/>
+          <w:sz w:val="24"/>
+          <w:szCs w:val="24"/>
+        </w:rPr>
         <w:t xml:space="preserve"> components. By breaking the view into components for each function of the app, it makes it easy to extend the app in the future; simply add a new user interface in the view, add any necessary components to the Model data, and link them with the Presenter.</w:t>
       </w:r>
     </w:p>
@@ -232,87 +327,208 @@
     </w:p>
     <w:p/>
     <w:p>
-      <w:r>
+      <w:pPr>
+        <w:spacing w:line="480" w:lineRule="auto"/>
+        <w:rPr>
+          <w:rFonts w:ascii="Times New Roman" w:hAnsi="Times New Roman" w:cs="Times New Roman"/>
+          <w:sz w:val="24"/>
+          <w:szCs w:val="24"/>
+        </w:rPr>
+      </w:pPr>
+      <w:r>
+        <w:rPr>
+          <w:rFonts w:ascii="Times New Roman" w:hAnsi="Times New Roman" w:cs="Times New Roman"/>
+          <w:sz w:val="24"/>
+          <w:szCs w:val="24"/>
+        </w:rPr>
         <w:t xml:space="preserve">The View component has four interfaces; 2 per inner component. The first interface is the </w:t>
       </w:r>
       <w:proofErr w:type="spellStart"/>
       <w:r>
+        <w:rPr>
+          <w:rFonts w:ascii="Times New Roman" w:hAnsi="Times New Roman" w:cs="Times New Roman"/>
+          <w:sz w:val="24"/>
+          <w:szCs w:val="24"/>
+        </w:rPr>
         <w:t>UserFieldInterface</w:t>
       </w:r>
       <w:proofErr w:type="spellEnd"/>
       <w:r>
+        <w:rPr>
+          <w:rFonts w:ascii="Times New Roman" w:hAnsi="Times New Roman" w:cs="Times New Roman"/>
+          <w:sz w:val="24"/>
+          <w:szCs w:val="24"/>
+        </w:rPr>
         <w:t xml:space="preserve"> for field information. This interface should provide a means for the user to add, edit, and view information about each of their fields individually, or a list of the fields overall. The second interface is from the </w:t>
       </w:r>
       <w:proofErr w:type="spellStart"/>
       <w:r>
+        <w:rPr>
+          <w:rFonts w:ascii="Times New Roman" w:hAnsi="Times New Roman" w:cs="Times New Roman"/>
+          <w:sz w:val="24"/>
+          <w:szCs w:val="24"/>
+        </w:rPr>
         <w:t>FieldPresenter</w:t>
       </w:r>
       <w:proofErr w:type="spellEnd"/>
       <w:r>
+        <w:rPr>
+          <w:rFonts w:ascii="Times New Roman" w:hAnsi="Times New Roman" w:cs="Times New Roman"/>
+          <w:sz w:val="24"/>
+          <w:szCs w:val="24"/>
+        </w:rPr>
         <w:t xml:space="preserve"> to the </w:t>
       </w:r>
       <w:proofErr w:type="spellStart"/>
       <w:r>
+        <w:rPr>
+          <w:rFonts w:ascii="Times New Roman" w:hAnsi="Times New Roman" w:cs="Times New Roman"/>
+          <w:sz w:val="24"/>
+          <w:szCs w:val="24"/>
+        </w:rPr>
         <w:t>MainMenuPresenter</w:t>
       </w:r>
       <w:proofErr w:type="spellEnd"/>
       <w:r>
+        <w:rPr>
+          <w:rFonts w:ascii="Times New Roman" w:hAnsi="Times New Roman" w:cs="Times New Roman"/>
+          <w:sz w:val="24"/>
+          <w:szCs w:val="24"/>
+        </w:rPr>
         <w:t xml:space="preserve">; called </w:t>
       </w:r>
       <w:proofErr w:type="spellStart"/>
       <w:r>
+        <w:rPr>
+          <w:rFonts w:ascii="Times New Roman" w:hAnsi="Times New Roman" w:cs="Times New Roman"/>
+          <w:sz w:val="24"/>
+          <w:szCs w:val="24"/>
+        </w:rPr>
         <w:t>FieldInteraction</w:t>
       </w:r>
       <w:proofErr w:type="spellEnd"/>
       <w:r>
+        <w:rPr>
+          <w:rFonts w:ascii="Times New Roman" w:hAnsi="Times New Roman" w:cs="Times New Roman"/>
+          <w:sz w:val="24"/>
+          <w:szCs w:val="24"/>
+        </w:rPr>
         <w:t xml:space="preserve">. This interface should provide all necessary information about one particular field, or a list of all fields in general, for the </w:t>
       </w:r>
       <w:proofErr w:type="spellStart"/>
       <w:r>
+        <w:rPr>
+          <w:rFonts w:ascii="Times New Roman" w:hAnsi="Times New Roman" w:cs="Times New Roman"/>
+          <w:sz w:val="24"/>
+          <w:szCs w:val="24"/>
+        </w:rPr>
         <w:t>FieldPresenter</w:t>
       </w:r>
       <w:proofErr w:type="spellEnd"/>
       <w:r>
+        <w:rPr>
+          <w:rFonts w:ascii="Times New Roman" w:hAnsi="Times New Roman" w:cs="Times New Roman"/>
+          <w:sz w:val="24"/>
+          <w:szCs w:val="24"/>
+        </w:rPr>
         <w:t xml:space="preserve"> to display to the user.</w:t>
       </w:r>
     </w:p>
     <w:p>
-      <w:r>
+      <w:pPr>
+        <w:spacing w:line="480" w:lineRule="auto"/>
+        <w:rPr>
+          <w:rFonts w:ascii="Times New Roman" w:hAnsi="Times New Roman" w:cs="Times New Roman"/>
+          <w:sz w:val="24"/>
+          <w:szCs w:val="24"/>
+        </w:rPr>
+      </w:pPr>
+      <w:r>
+        <w:rPr>
+          <w:rFonts w:ascii="Times New Roman" w:hAnsi="Times New Roman" w:cs="Times New Roman"/>
+          <w:sz w:val="24"/>
+          <w:szCs w:val="24"/>
+        </w:rPr>
         <w:t xml:space="preserve">The third interface is the </w:t>
       </w:r>
       <w:proofErr w:type="spellStart"/>
       <w:r>
+        <w:rPr>
+          <w:rFonts w:ascii="Times New Roman" w:hAnsi="Times New Roman" w:cs="Times New Roman"/>
+          <w:sz w:val="24"/>
+          <w:szCs w:val="24"/>
+        </w:rPr>
         <w:t>UserPestSamplerInterface</w:t>
       </w:r>
       <w:proofErr w:type="spellEnd"/>
       <w:r>
+        <w:rPr>
+          <w:rFonts w:ascii="Times New Roman" w:hAnsi="Times New Roman" w:cs="Times New Roman"/>
+          <w:sz w:val="24"/>
+          <w:szCs w:val="24"/>
+        </w:rPr>
         <w:t xml:space="preserve"> for creating pest samples. This interface should provide a means for the user to create new pest samples to link to the fields. The fourth interface is the </w:t>
       </w:r>
       <w:proofErr w:type="spellStart"/>
       <w:r>
+        <w:rPr>
+          <w:rFonts w:ascii="Times New Roman" w:hAnsi="Times New Roman" w:cs="Times New Roman"/>
+          <w:sz w:val="24"/>
+          <w:szCs w:val="24"/>
+        </w:rPr>
         <w:t>PestSamplerInteraction</w:t>
       </w:r>
       <w:proofErr w:type="spellEnd"/>
       <w:r>
+        <w:rPr>
+          <w:rFonts w:ascii="Times New Roman" w:hAnsi="Times New Roman" w:cs="Times New Roman"/>
+          <w:sz w:val="24"/>
+          <w:szCs w:val="24"/>
+        </w:rPr>
         <w:t xml:space="preserve"> interface between the </w:t>
       </w:r>
       <w:proofErr w:type="spellStart"/>
       <w:r>
+        <w:rPr>
+          <w:rFonts w:ascii="Times New Roman" w:hAnsi="Times New Roman" w:cs="Times New Roman"/>
+          <w:sz w:val="24"/>
+          <w:szCs w:val="24"/>
+        </w:rPr>
         <w:t>PestSamplerPresenter</w:t>
       </w:r>
       <w:proofErr w:type="spellEnd"/>
       <w:r>
+        <w:rPr>
+          <w:rFonts w:ascii="Times New Roman" w:hAnsi="Times New Roman" w:cs="Times New Roman"/>
+          <w:sz w:val="24"/>
+          <w:szCs w:val="24"/>
+        </w:rPr>
         <w:t xml:space="preserve"> and the </w:t>
       </w:r>
       <w:proofErr w:type="spellStart"/>
       <w:r>
+        <w:rPr>
+          <w:rFonts w:ascii="Times New Roman" w:hAnsi="Times New Roman" w:cs="Times New Roman"/>
+          <w:sz w:val="24"/>
+          <w:szCs w:val="24"/>
+        </w:rPr>
         <w:t>MainMenuPresen</w:t>
       </w:r>
       <w:r>
+        <w:rPr>
+          <w:rFonts w:ascii="Times New Roman" w:hAnsi="Times New Roman" w:cs="Times New Roman"/>
+          <w:sz w:val="24"/>
+          <w:szCs w:val="24"/>
+        </w:rPr>
         <w:t>ter</w:t>
       </w:r>
       <w:proofErr w:type="spellEnd"/>
       <w:r>
+        <w:rPr>
+          <w:rFonts w:ascii="Times New Roman" w:hAnsi="Times New Roman" w:cs="Times New Roman"/>
+          <w:sz w:val="24"/>
+          <w:szCs w:val="24"/>
+        </w:rPr>
         <w:t>. This interface should provide a field index to link to the Pest Sample, and should return a created pest sample for the Presenter to add to the Model, linked to the Field provided.</w:t>
       </w:r>
     </w:p>
@@ -331,15 +547,38 @@
     </w:p>
     <w:p/>
     <w:p>
-      <w:r>
+      <w:pPr>
+        <w:spacing w:line="480" w:lineRule="auto"/>
+        <w:rPr>
+          <w:rFonts w:ascii="Times New Roman" w:hAnsi="Times New Roman" w:cs="Times New Roman"/>
+          <w:sz w:val="24"/>
+          <w:szCs w:val="24"/>
+        </w:rPr>
+      </w:pPr>
+      <w:r>
+        <w:rPr>
+          <w:rFonts w:ascii="Times New Roman" w:hAnsi="Times New Roman" w:cs="Times New Roman"/>
+          <w:sz w:val="24"/>
+          <w:szCs w:val="24"/>
+        </w:rPr>
         <w:t xml:space="preserve">The Presenter component acts as the interface between the Model and the View components. By decoupling these, this makes the overall system more modular, and requires less modification when extending the app into the future. The Presenter component will also act as an interface between the </w:t>
       </w:r>
       <w:proofErr w:type="spellStart"/>
       <w:r>
+        <w:rPr>
+          <w:rFonts w:ascii="Times New Roman" w:hAnsi="Times New Roman" w:cs="Times New Roman"/>
+          <w:sz w:val="24"/>
+          <w:szCs w:val="24"/>
+        </w:rPr>
         <w:t>MyFields</w:t>
       </w:r>
       <w:proofErr w:type="spellEnd"/>
       <w:r>
+        <w:rPr>
+          <w:rFonts w:ascii="Times New Roman" w:hAnsi="Times New Roman" w:cs="Times New Roman"/>
+          <w:sz w:val="24"/>
+          <w:szCs w:val="24"/>
+        </w:rPr>
         <w:t xml:space="preserve"> website and the Model storage, synchronizing the data stored between the two once per hour. This functionality adds substance to the Presenter class, so it is more than just a go-between for the View and Model.</w:t>
       </w:r>
     </w:p>
@@ -355,104 +594,214 @@
         <w:t>Interfaces</w:t>
       </w:r>
     </w:p>
-    <w:p/>
     <w:p>
-      <w:r>
+      <w:pPr>
+        <w:spacing w:line="480" w:lineRule="auto"/>
+        <w:rPr>
+          <w:rFonts w:ascii="Times New Roman" w:hAnsi="Times New Roman" w:cs="Times New Roman"/>
+          <w:sz w:val="24"/>
+          <w:szCs w:val="24"/>
+        </w:rPr>
+      </w:pPr>
+    </w:p>
+    <w:p>
+      <w:pPr>
+        <w:spacing w:line="480" w:lineRule="auto"/>
+        <w:rPr>
+          <w:rFonts w:ascii="Times New Roman" w:hAnsi="Times New Roman" w:cs="Times New Roman"/>
+          <w:sz w:val="24"/>
+          <w:szCs w:val="24"/>
+        </w:rPr>
+      </w:pPr>
+      <w:r>
+        <w:rPr>
+          <w:rFonts w:ascii="Times New Roman" w:hAnsi="Times New Roman" w:cs="Times New Roman"/>
+          <w:sz w:val="24"/>
+          <w:szCs w:val="24"/>
+        </w:rPr>
         <w:t xml:space="preserve">The Presenter has four interfaces, and is the most highly coupled component in the system. The first interface must be from the </w:t>
       </w:r>
       <w:proofErr w:type="spellStart"/>
       <w:r>
+        <w:rPr>
+          <w:rFonts w:ascii="Times New Roman" w:hAnsi="Times New Roman" w:cs="Times New Roman"/>
+          <w:sz w:val="24"/>
+          <w:szCs w:val="24"/>
+        </w:rPr>
         <w:t>MainMenuPresenter</w:t>
       </w:r>
       <w:proofErr w:type="spellEnd"/>
       <w:r>
+        <w:rPr>
+          <w:rFonts w:ascii="Times New Roman" w:hAnsi="Times New Roman" w:cs="Times New Roman"/>
+          <w:sz w:val="24"/>
+          <w:szCs w:val="24"/>
+        </w:rPr>
         <w:t xml:space="preserve"> component to the User component in the Model. See </w:t>
       </w:r>
       <w:hyperlink w:anchor="_Interfaces" w:history="1">
         <w:r>
           <w:rPr>
             <w:rStyle w:val="Hyperlink"/>
+            <w:rFonts w:ascii="Times New Roman" w:hAnsi="Times New Roman" w:cs="Times New Roman"/>
+            <w:sz w:val="24"/>
+            <w:szCs w:val="24"/>
           </w:rPr>
           <w:t>section 3.2.3.1</w:t>
         </w:r>
       </w:hyperlink>
       <w:r>
+        <w:rPr>
+          <w:rFonts w:ascii="Times New Roman" w:hAnsi="Times New Roman" w:cs="Times New Roman"/>
+          <w:sz w:val="24"/>
+          <w:szCs w:val="24"/>
+        </w:rPr>
         <w:t xml:space="preserve"> for information about this interface. The second interface must be from the </w:t>
       </w:r>
       <w:proofErr w:type="spellStart"/>
       <w:r>
+        <w:rPr>
+          <w:rFonts w:ascii="Times New Roman" w:hAnsi="Times New Roman" w:cs="Times New Roman"/>
+          <w:sz w:val="24"/>
+          <w:szCs w:val="24"/>
+        </w:rPr>
         <w:t>MainMenuPresenter</w:t>
       </w:r>
       <w:proofErr w:type="spellEnd"/>
       <w:r>
+        <w:rPr>
+          <w:rFonts w:ascii="Times New Roman" w:hAnsi="Times New Roman" w:cs="Times New Roman"/>
+          <w:sz w:val="24"/>
+          <w:szCs w:val="24"/>
+        </w:rPr>
         <w:t xml:space="preserve"> to the API of the </w:t>
       </w:r>
       <w:proofErr w:type="spellStart"/>
       <w:r>
+        <w:rPr>
+          <w:rFonts w:ascii="Times New Roman" w:hAnsi="Times New Roman" w:cs="Times New Roman"/>
+          <w:sz w:val="24"/>
+          <w:szCs w:val="24"/>
+        </w:rPr>
         <w:t>MyFields</w:t>
       </w:r>
       <w:proofErr w:type="spellEnd"/>
       <w:r>
+        <w:rPr>
+          <w:rFonts w:ascii="Times New Roman" w:hAnsi="Times New Roman" w:cs="Times New Roman"/>
+          <w:sz w:val="24"/>
+          <w:szCs w:val="24"/>
+        </w:rPr>
         <w:t xml:space="preserve"> website. This interface will synchronize the data contained within the Model to the information contained by the website about that user. The third and fourth interfaces are very similar. The third is to the </w:t>
       </w:r>
       <w:proofErr w:type="spellStart"/>
       <w:r>
+        <w:rPr>
+          <w:rFonts w:ascii="Times New Roman" w:hAnsi="Times New Roman" w:cs="Times New Roman"/>
+          <w:sz w:val="24"/>
+          <w:szCs w:val="24"/>
+        </w:rPr>
         <w:t>FieldPresenter</w:t>
       </w:r>
       <w:proofErr w:type="spellEnd"/>
       <w:r>
+        <w:rPr>
+          <w:rFonts w:ascii="Times New Roman" w:hAnsi="Times New Roman" w:cs="Times New Roman"/>
+          <w:sz w:val="24"/>
+          <w:szCs w:val="24"/>
+        </w:rPr>
         <w:t xml:space="preserve"> component of the system from </w:t>
       </w:r>
       <w:proofErr w:type="spellStart"/>
       <w:r>
-        <w:lastRenderedPageBreak/>
+        <w:rPr>
+          <w:rFonts w:ascii="Times New Roman" w:hAnsi="Times New Roman" w:cs="Times New Roman"/>
+          <w:sz w:val="24"/>
+          <w:szCs w:val="24"/>
+        </w:rPr>
         <w:t>MainMenuPresenter</w:t>
       </w:r>
       <w:proofErr w:type="spellEnd"/>
       <w:r>
+        <w:rPr>
+          <w:rFonts w:ascii="Times New Roman" w:hAnsi="Times New Roman" w:cs="Times New Roman"/>
+          <w:sz w:val="24"/>
+          <w:szCs w:val="24"/>
+        </w:rPr>
         <w:t xml:space="preserve">; see </w:t>
       </w:r>
       <w:hyperlink w:anchor="_Interfaces_1" w:history="1">
         <w:r>
           <w:rPr>
             <w:rStyle w:val="Hyperlink"/>
+            <w:rFonts w:ascii="Times New Roman" w:hAnsi="Times New Roman" w:cs="Times New Roman"/>
+            <w:sz w:val="24"/>
+            <w:szCs w:val="24"/>
           </w:rPr>
           <w:t>section 3.2.1.1</w:t>
         </w:r>
       </w:hyperlink>
       <w:r>
+        <w:rPr>
+          <w:rFonts w:ascii="Times New Roman" w:hAnsi="Times New Roman" w:cs="Times New Roman"/>
+          <w:sz w:val="24"/>
+          <w:szCs w:val="24"/>
+        </w:rPr>
         <w:t xml:space="preserve"> for information about this interface. The fourth is from </w:t>
       </w:r>
       <w:proofErr w:type="spellStart"/>
       <w:r>
+        <w:rPr>
+          <w:rFonts w:ascii="Times New Roman" w:hAnsi="Times New Roman" w:cs="Times New Roman"/>
+          <w:sz w:val="24"/>
+          <w:szCs w:val="24"/>
+        </w:rPr>
         <w:t>MainMenuPresenter</w:t>
       </w:r>
       <w:proofErr w:type="spellEnd"/>
       <w:r>
+        <w:rPr>
+          <w:rFonts w:ascii="Times New Roman" w:hAnsi="Times New Roman" w:cs="Times New Roman"/>
+          <w:sz w:val="24"/>
+          <w:szCs w:val="24"/>
+        </w:rPr>
         <w:t xml:space="preserve"> to the </w:t>
       </w:r>
       <w:proofErr w:type="spellStart"/>
       <w:r>
+        <w:rPr>
+          <w:rFonts w:ascii="Times New Roman" w:hAnsi="Times New Roman" w:cs="Times New Roman"/>
+          <w:sz w:val="24"/>
+          <w:szCs w:val="24"/>
+        </w:rPr>
         <w:t>PestSamplerPresenter</w:t>
       </w:r>
       <w:proofErr w:type="spellEnd"/>
       <w:r>
-        <w:t xml:space="preserve"> in the View comp</w:t>
-      </w:r>
-      <w:bookmarkStart w:id="1" w:name="_GoBack"/>
-      <w:bookmarkEnd w:id="1"/>
-      <w:r>
-        <w:t xml:space="preserve">onent. See </w:t>
+        <w:rPr>
+          <w:rFonts w:ascii="Times New Roman" w:hAnsi="Times New Roman" w:cs="Times New Roman"/>
+          <w:sz w:val="24"/>
+          <w:szCs w:val="24"/>
+        </w:rPr>
+        <w:t xml:space="preserve"> in the View component. See </w:t>
       </w:r>
       <w:hyperlink w:anchor="_Interfaces_1" w:history="1">
         <w:r>
           <w:rPr>
             <w:rStyle w:val="Hyperlink"/>
+            <w:rFonts w:ascii="Times New Roman" w:hAnsi="Times New Roman" w:cs="Times New Roman"/>
+            <w:sz w:val="24"/>
+            <w:szCs w:val="24"/>
           </w:rPr>
           <w:t>section 3.2.1.1</w:t>
         </w:r>
       </w:hyperlink>
       <w:r>
+        <w:rPr>
+          <w:rFonts w:ascii="Times New Roman" w:hAnsi="Times New Roman" w:cs="Times New Roman"/>
+          <w:sz w:val="24"/>
+          <w:szCs w:val="24"/>
+        </w:rPr>
         <w:t xml:space="preserve"> for information about this interface.</w:t>
       </w:r>
     </w:p>
@@ -471,7 +820,21 @@
     </w:p>
     <w:p/>
     <w:p>
-      <w:r>
+      <w:pPr>
+        <w:spacing w:line="480" w:lineRule="auto"/>
+        <w:rPr>
+          <w:rFonts w:ascii="Times New Roman" w:hAnsi="Times New Roman" w:cs="Times New Roman"/>
+          <w:sz w:val="24"/>
+          <w:szCs w:val="24"/>
+        </w:rPr>
+      </w:pPr>
+      <w:r>
+        <w:rPr>
+          <w:rFonts w:ascii="Times New Roman" w:hAnsi="Times New Roman" w:cs="Times New Roman"/>
+          <w:sz w:val="24"/>
+          <w:szCs w:val="24"/>
+        </w:rPr>
+        <w:lastRenderedPageBreak/>
         <w:t>Currently, there are only three types of data that need to be stored by the app. The system must have a user, that owns a set of fields (a user may have no fields), with a potential set of preferences for the app. The app must also store all information about that user’s fields. This should only be current information about the fields, as the website will store all previous field information. The last piece of data stored in the model is the Pest Samples. These objects are associated with a particular field, and contain information such as the cost of the field’s crop, the cost to treat for that sample’s pest, and a recommendation of whether to treat the field or not. A new pest sample will be built each time the Pest Sampler is used.</w:t>
       </w:r>
     </w:p>
@@ -483,44 +846,94 @@
           <w:numId w:val="36"/>
         </w:numPr>
       </w:pPr>
-      <w:bookmarkStart w:id="2" w:name="_Interfaces"/>
-      <w:bookmarkEnd w:id="2"/>
+      <w:bookmarkStart w:id="1" w:name="_Interfaces"/>
+      <w:bookmarkEnd w:id="1"/>
       <w:r>
         <w:t>Interfaces</w:t>
       </w:r>
     </w:p>
     <w:p/>
     <w:p>
-      <w:r>
+      <w:pPr>
+        <w:spacing w:line="480" w:lineRule="auto"/>
+        <w:rPr>
+          <w:rFonts w:ascii="Times New Roman" w:hAnsi="Times New Roman" w:cs="Times New Roman"/>
+          <w:sz w:val="24"/>
+          <w:szCs w:val="24"/>
+        </w:rPr>
+      </w:pPr>
+      <w:r>
+        <w:rPr>
+          <w:rFonts w:ascii="Times New Roman" w:hAnsi="Times New Roman" w:cs="Times New Roman"/>
+          <w:sz w:val="24"/>
+          <w:szCs w:val="24"/>
+        </w:rPr>
         <w:t xml:space="preserve">The Model only has one interface. This interface is provided by the Model component (specifically the user) to the Presenter component; specifically the </w:t>
       </w:r>
       <w:proofErr w:type="spellStart"/>
       <w:r>
+        <w:rPr>
+          <w:rFonts w:ascii="Times New Roman" w:hAnsi="Times New Roman" w:cs="Times New Roman"/>
+          <w:sz w:val="24"/>
+          <w:szCs w:val="24"/>
+        </w:rPr>
         <w:t>MainMenuPresenter</w:t>
       </w:r>
       <w:proofErr w:type="spellEnd"/>
       <w:r>
+        <w:rPr>
+          <w:rFonts w:ascii="Times New Roman" w:hAnsi="Times New Roman" w:cs="Times New Roman"/>
+          <w:sz w:val="24"/>
+          <w:szCs w:val="24"/>
+        </w:rPr>
         <w:t xml:space="preserve">. This interface must provide the </w:t>
       </w:r>
       <w:proofErr w:type="spellStart"/>
       <w:r>
+        <w:rPr>
+          <w:rFonts w:ascii="Times New Roman" w:hAnsi="Times New Roman" w:cs="Times New Roman"/>
+          <w:sz w:val="24"/>
+          <w:szCs w:val="24"/>
+        </w:rPr>
         <w:t>MainMenuPresenter</w:t>
       </w:r>
       <w:proofErr w:type="spellEnd"/>
       <w:r>
+        <w:rPr>
+          <w:rFonts w:ascii="Times New Roman" w:hAnsi="Times New Roman" w:cs="Times New Roman"/>
+          <w:sz w:val="24"/>
+          <w:szCs w:val="24"/>
+        </w:rPr>
         <w:t xml:space="preserve"> with the Model’s list of fields, their associated Pest Samples (which should be</w:t>
       </w:r>
       <w:r>
+        <w:rPr>
+          <w:rFonts w:ascii="Times New Roman" w:hAnsi="Times New Roman" w:cs="Times New Roman"/>
+          <w:sz w:val="24"/>
+          <w:szCs w:val="24"/>
+        </w:rPr>
         <w:t xml:space="preserve"> packaged in the field) and any user preferences related to the request by the </w:t>
       </w:r>
       <w:proofErr w:type="spellStart"/>
       <w:r>
+        <w:rPr>
+          <w:rFonts w:ascii="Times New Roman" w:hAnsi="Times New Roman" w:cs="Times New Roman"/>
+          <w:sz w:val="24"/>
+          <w:szCs w:val="24"/>
+        </w:rPr>
         <w:t>MainMenuPresenter</w:t>
       </w:r>
       <w:proofErr w:type="spellEnd"/>
       <w:r>
+        <w:rPr>
+          <w:rFonts w:ascii="Times New Roman" w:hAnsi="Times New Roman" w:cs="Times New Roman"/>
+          <w:sz w:val="24"/>
+          <w:szCs w:val="24"/>
+        </w:rPr>
         <w:t>.</w:t>
       </w:r>
+      <w:bookmarkStart w:id="2" w:name="_GoBack"/>
+      <w:bookmarkEnd w:id="2"/>
     </w:p>
     <w:sectPr>
       <w:pgSz w:w="12240" w:h="15840"/>
@@ -5207,7 +5620,7 @@
 </file>
 
 <file path=customXml/itemProps1.xml><?xml version="1.0" encoding="utf-8"?>
-<ds:datastoreItem xmlns:ds="http://schemas.openxmlformats.org/officeDocument/2006/customXml" ds:itemID="{0E0B3197-42EA-4ED4-A9CD-AD566731ED27}">
+<ds:datastoreItem xmlns:ds="http://schemas.openxmlformats.org/officeDocument/2006/customXml" ds:itemID="{58580E2A-2B20-40C6-9912-55F86A30611C}">
   <ds:schemaRefs>
     <ds:schemaRef ds:uri="http://schemas.openxmlformats.org/officeDocument/2006/bibliography"/>
   </ds:schemaRefs>

</xml_diff>